<commit_message>
added text in gdd
</commit_message>
<xml_diff>
--- a/GDD doc/3D PLATFORMER GDD.docx
+++ b/GDD doc/3D PLATFORMER GDD.docx
@@ -992,6 +992,7 @@
                 <w:rFonts w:cs="Arial"/>
               </w:rPr>
             </w:pPr>
+            <w:proofErr w:type="spellStart"/>
             <w:r>
               <w:rPr>
                 <w:rFonts w:cs="Arial"/>
@@ -1000,6 +1001,7 @@
               </w:rPr>
               <w:t>Kalakaar</w:t>
             </w:r>
+            <w:proofErr w:type="spellEnd"/>
             <w:r>
               <w:rPr>
                 <w:rFonts w:cs="Arial"/>
@@ -1189,6 +1191,7 @@
                 <w:rFonts w:cs="Arial"/>
               </w:rPr>
             </w:pPr>
+            <w:proofErr w:type="spellStart"/>
             <w:r>
               <w:rPr>
                 <w:rFonts w:cs="Arial"/>
@@ -1197,6 +1200,7 @@
               </w:rPr>
               <w:t>Kalakaar</w:t>
             </w:r>
+            <w:proofErr w:type="spellEnd"/>
             <w:r>
               <w:rPr>
                 <w:rFonts w:cs="Arial"/>
@@ -1261,8 +1265,6 @@
               </w:rPr>
               <w:t>M</w:t>
             </w:r>
-            <w:bookmarkStart w:id="0" w:name="_GoBack"/>
-            <w:bookmarkEnd w:id="0"/>
             <w:r>
               <w:rPr>
                 <w:rFonts w:cs="Arial"/>
@@ -1322,13 +1324,41 @@
                 <w:rFonts w:cs="Arial"/>
               </w:rPr>
             </w:pPr>
+            <w:proofErr w:type="spellStart"/>
             <w:r>
               <w:rPr>
                 <w:rFonts w:cs="Arial"/>
                 <w:i/>
                 <w:color w:val="0000FF"/>
               </w:rPr>
-              <w:t>Vikey Soni(</w:t>
+              <w:t>Vikey</w:t>
+            </w:r>
+            <w:proofErr w:type="spellEnd"/>
+            <w:r>
+              <w:rPr>
+                <w:rFonts w:cs="Arial"/>
+                <w:i/>
+                <w:color w:val="0000FF"/>
+              </w:rPr>
+              <w:t xml:space="preserve"> </w:t>
+            </w:r>
+            <w:proofErr w:type="spellStart"/>
+            <w:r>
+              <w:rPr>
+                <w:rFonts w:cs="Arial"/>
+                <w:i/>
+                <w:color w:val="0000FF"/>
+              </w:rPr>
+              <w:t>Soni</w:t>
+            </w:r>
+            <w:proofErr w:type="spellEnd"/>
+            <w:r>
+              <w:rPr>
+                <w:rFonts w:cs="Arial"/>
+                <w:i/>
+                <w:color w:val="0000FF"/>
+              </w:rPr>
+              <w:t>(</w:t>
             </w:r>
             <w:r>
               <w:rPr>
@@ -1394,6 +1424,7 @@
                 <w:rFonts w:cs="Arial"/>
               </w:rPr>
             </w:pPr>
+            <w:proofErr w:type="spellStart"/>
             <w:r>
               <w:rPr>
                 <w:rFonts w:cs="Arial"/>
@@ -1402,6 +1433,7 @@
               </w:rPr>
               <w:t>Kalakaar</w:t>
             </w:r>
+            <w:proofErr w:type="spellEnd"/>
             <w:r>
               <w:rPr>
                 <w:rFonts w:cs="Arial"/>
@@ -1517,6 +1549,7 @@
                 <w:rFonts w:cs="Arial"/>
               </w:rPr>
             </w:pPr>
+            <w:proofErr w:type="spellStart"/>
             <w:r>
               <w:rPr>
                 <w:rFonts w:cs="Arial"/>
@@ -1525,6 +1558,7 @@
               </w:rPr>
               <w:t>Kalakaar</w:t>
             </w:r>
+            <w:proofErr w:type="spellEnd"/>
           </w:p>
         </w:tc>
         <w:tc>
@@ -1573,13 +1607,23 @@
                 <w:rFonts w:cs="Arial"/>
               </w:rPr>
             </w:pPr>
+            <w:proofErr w:type="spellStart"/>
             <w:r>
               <w:rPr>
                 <w:rFonts w:cs="Arial"/>
                 <w:i/>
                 <w:color w:val="0000FF"/>
               </w:rPr>
-              <w:t>Kalakaar [Lead]</w:t>
+              <w:t>Kalakaar</w:t>
+            </w:r>
+            <w:proofErr w:type="spellEnd"/>
+            <w:r>
+              <w:rPr>
+                <w:rFonts w:cs="Arial"/>
+                <w:i/>
+                <w:color w:val="0000FF"/>
+              </w:rPr>
+              <w:t xml:space="preserve"> [Lead]</w:t>
             </w:r>
           </w:p>
         </w:tc>
@@ -2998,7 +3042,36 @@
           <w:szCs w:val="32"/>
           <w:lang w:val="en-US"/>
         </w:rPr>
-        <w:t xml:space="preserve"> who throws rocks.</w:t>
+        <w:t xml:space="preserve"> who</w:t>
+      </w:r>
+      <w:r>
+        <w:rPr>
+          <w:i/>
+          <w:sz w:val="28"/>
+          <w:szCs w:val="32"/>
+          <w:lang w:val="en-US"/>
+        </w:rPr>
+        <w:t xml:space="preserve"> lives on top of the mountain and</w:t>
+      </w:r>
+      <w:r>
+        <w:rPr>
+          <w:i/>
+          <w:sz w:val="28"/>
+          <w:szCs w:val="32"/>
+          <w:lang w:val="en-US"/>
+        </w:rPr>
+        <w:t xml:space="preserve"> throws rocks</w:t>
+      </w:r>
+      <w:bookmarkStart w:id="0" w:name="_GoBack"/>
+      <w:bookmarkEnd w:id="0"/>
+      <w:r>
+        <w:rPr>
+          <w:i/>
+          <w:sz w:val="28"/>
+          <w:szCs w:val="32"/>
+          <w:lang w:val="en-US"/>
+        </w:rPr>
+        <w:t>.</w:t>
       </w:r>
     </w:p>
     <w:p>
@@ -3069,7 +3142,39 @@
           <w:sz w:val="32"/>
           <w:lang w:val="en-US"/>
         </w:rPr>
-        <w:t xml:space="preserve">Once upon a time, there was a Stone Age man with very big feet who wore very big shoes on them. He was a nomad and used to </w:t>
+        <w:t>Once upon a time, there was a Stone Age man</w:t>
+      </w:r>
+      <w:r>
+        <w:rPr>
+          <w:i/>
+          <w:sz w:val="32"/>
+          <w:lang w:val="en-US"/>
+        </w:rPr>
+        <w:t xml:space="preserve"> named Bob who had</w:t>
+      </w:r>
+      <w:r>
+        <w:rPr>
+          <w:i/>
+          <w:sz w:val="32"/>
+          <w:lang w:val="en-US"/>
+        </w:rPr>
+        <w:t xml:space="preserve"> very big feet </w:t>
+      </w:r>
+      <w:r>
+        <w:rPr>
+          <w:i/>
+          <w:sz w:val="32"/>
+          <w:lang w:val="en-US"/>
+        </w:rPr>
+        <w:t>and</w:t>
+      </w:r>
+      <w:r>
+        <w:rPr>
+          <w:i/>
+          <w:sz w:val="32"/>
+          <w:lang w:val="en-US"/>
+        </w:rPr>
+        <w:t xml:space="preserve"> wore very big shoes on them. He was a nomad and used to </w:t>
       </w:r>
       <w:r>
         <w:rPr>
@@ -3548,7 +3653,23 @@
           <w:sz w:val="28"/>
           <w:lang w:val="en-US"/>
         </w:rPr>
-        <w:t>. On top of the mountain Bob will fight the final boss and take his shoes back form him. This will be the final level of the game.</w:t>
+        <w:t xml:space="preserve">. On top of the mountain Bob will fight the final boss and take his shoes back </w:t>
+      </w:r>
+      <w:r>
+        <w:rPr>
+          <w:i/>
+          <w:sz w:val="28"/>
+          <w:lang w:val="en-US"/>
+        </w:rPr>
+        <w:t>from</w:t>
+      </w:r>
+      <w:r>
+        <w:rPr>
+          <w:i/>
+          <w:sz w:val="28"/>
+          <w:lang w:val="en-US"/>
+        </w:rPr>
+        <w:t xml:space="preserve"> him. This will be the final level of the game.</w:t>
       </w:r>
     </w:p>
     <w:p>
@@ -7866,8 +7987,9 @@
       </w:pPr>
       <w:r>
         <w:rPr>
-          <w:sz w:val="28"/>
-          <w:lang w:val="en-US"/>
+          <w:noProof/>
+          <w:sz w:val="28"/>
+          <w:lang w:eastAsia="en-IN"/>
         </w:rPr>
         <w:drawing>
           <wp:inline distT="0" distB="0" distL="0" distR="0" wp14:anchorId="210CE070" wp14:editId="69310FAF">
@@ -11949,7 +12071,7 @@
 </file>
 
 <file path=customXml/itemProps1.xml><?xml version="1.0" encoding="utf-8"?>
-<ds:datastoreItem xmlns:ds="http://schemas.openxmlformats.org/officeDocument/2006/customXml" ds:itemID="{D0EDD282-C23B-4A04-93EA-982F8454A04F}">
+<ds:datastoreItem xmlns:ds="http://schemas.openxmlformats.org/officeDocument/2006/customXml" ds:itemID="{A6CCE5DF-EA36-4D7C-ACAB-DEA7F1712C19}">
   <ds:schemaRefs>
     <ds:schemaRef ds:uri="http://schemas.openxmlformats.org/officeDocument/2006/bibliography"/>
   </ds:schemaRefs>

</xml_diff>